<commit_message>
add schematic and image array
</commit_message>
<xml_diff>
--- a/chaloupka_sameshima_wallner_outline.docx
+++ b/chaloupka_sameshima_wallner_outline.docx
@@ -4,13 +4,12 @@
   <w:body>
     <w:p>
       <w:pPr>
+        <w:spacing w:line="480" w:lineRule="auto"/>
+        <w:jc w:val="center"/>
         <w:rPr>
           <w:rFonts w:ascii="Times New Roman" w:hAnsi="Times New Roman" w:cs="Times New Roman"/>
           <w:b/>
           <w:bCs/>
-          <w:i/>
-          <w:iCs/>
-          <w:u w:val="single"/>
         </w:rPr>
       </w:pPr>
       <w:r>
@@ -18,275 +17,109 @@
           <w:rFonts w:ascii="Times New Roman" w:hAnsi="Times New Roman" w:cs="Times New Roman"/>
           <w:b/>
           <w:bCs/>
-          <w:i/>
-          <w:iCs/>
-          <w:u w:val="single"/>
-        </w:rPr>
-        <w:t xml:space="preserve">Exploring Dwell Times for </w:t>
-      </w:r>
-      <w:r>
-        <w:rPr>
-          <w:rFonts w:ascii="Times New Roman" w:hAnsi="Times New Roman" w:cs="Times New Roman"/>
-          <w:b/>
-          <w:bCs/>
-          <w:i/>
-          <w:iCs/>
-          <w:u w:val="single"/>
-        </w:rPr>
-        <w:t>Dynamic Fractal</w:t>
-      </w:r>
-      <w:r>
-        <w:rPr>
-          <w:rFonts w:ascii="Times New Roman" w:hAnsi="Times New Roman" w:cs="Times New Roman"/>
-          <w:b/>
-          <w:bCs/>
-          <w:i/>
-          <w:iCs/>
-          <w:u w:val="single"/>
-        </w:rPr>
-        <w:t xml:space="preserve"> Growth and Decay Sequences</w:t>
+        </w:rPr>
+        <w:t>Exploring Dwell Times for Dynamic Fractal Growth and Decay Sequences</w:t>
       </w:r>
     </w:p>
     <w:p>
       <w:pPr>
-        <w:rPr>
-          <w:rFonts w:ascii="Times New Roman" w:hAnsi="Times New Roman" w:cs="Times New Roman"/>
-          <w:b/>
-          <w:bCs/>
-          <w:i/>
-          <w:iCs/>
-          <w:u w:val="single"/>
-        </w:rPr>
-      </w:pPr>
+        <w:spacing w:line="480" w:lineRule="auto"/>
+        <w:ind w:firstLine="720"/>
+        <w:rPr>
+          <w:rFonts w:ascii="Times New Roman" w:hAnsi="Times New Roman" w:cs="Times New Roman"/>
+        </w:rPr>
+      </w:pPr>
+      <w:r>
+        <w:rPr>
+          <w:rFonts w:ascii="Times New Roman" w:hAnsi="Times New Roman" w:cs="Times New Roman"/>
+        </w:rPr>
+        <w:t xml:space="preserve">Description of Data: Participants viewed images of fractals. Each fractal was presented as a series of iterations of the same fractal, varying in complexity. Participants viewed fractal images as they grow in complexity, and then as they decay. </w:t>
+      </w:r>
+      <w:r>
+        <w:rPr>
+          <w:rFonts w:ascii="Times New Roman" w:hAnsi="Times New Roman" w:cs="Times New Roman"/>
+        </w:rPr>
+        <w:t>In a separate session,</w:t>
+      </w:r>
+      <w:r>
+        <w:rPr>
+          <w:rFonts w:ascii="Times New Roman" w:hAnsi="Times New Roman" w:cs="Times New Roman"/>
+        </w:rPr>
+        <w:t xml:space="preserve"> participants viewed all iterations of all fractals in a random order. Participants viewed fractals on a computer and were instructed to use the keyboard to advance to the next image when they were ready. The dwell time – the time a participant spent viewing a single image</w:t>
+      </w:r>
+      <w:r>
+        <w:rPr>
+          <w:rFonts w:ascii="Times New Roman" w:hAnsi="Times New Roman" w:cs="Times New Roman"/>
+        </w:rPr>
+        <w:t xml:space="preserve"> before advancing to the next</w:t>
+      </w:r>
+      <w:r>
+        <w:rPr>
+          <w:rFonts w:ascii="Times New Roman" w:hAnsi="Times New Roman" w:cs="Times New Roman"/>
+        </w:rPr>
+        <w:t xml:space="preserve"> – was recorded for each fractal image.</w:t>
+      </w:r>
     </w:p>
     <w:p>
       <w:pPr>
-        <w:rPr>
-          <w:rFonts w:ascii="Times New Roman" w:hAnsi="Times New Roman" w:cs="Times New Roman"/>
-        </w:rPr>
-      </w:pPr>
-      <w:r>
-        <w:rPr>
-          <w:rFonts w:ascii="Times New Roman" w:hAnsi="Times New Roman" w:cs="Times New Roman"/>
-        </w:rPr>
-        <w:t xml:space="preserve">Description of Data Acquisition: </w:t>
-      </w:r>
-      <w:r>
-        <w:rPr>
-          <w:rFonts w:ascii="Times New Roman" w:hAnsi="Times New Roman" w:cs="Times New Roman"/>
-        </w:rPr>
-        <w:t xml:space="preserve">Participants view images of a series of fractals.  Each fractal is viewed as it grows through iterations, and as it decays through iterations in reverse.  Participants use a computer to view the images in a self-paced slide show.  The time each participant looks at an image is recorded as a “dwell time.”  All participants viewed dwell time slideshows containing a variety of fractals, but with multiple visits to the lab, they viewed different sequences of the fractal images.  </w:t>
+        <w:spacing w:line="480" w:lineRule="auto"/>
+        <w:ind w:firstLine="720"/>
+        <w:rPr>
+          <w:rFonts w:ascii="Times New Roman" w:hAnsi="Times New Roman" w:cs="Times New Roman"/>
+        </w:rPr>
+      </w:pPr>
+      <w:r>
+        <w:rPr>
+          <w:rFonts w:ascii="Times New Roman" w:hAnsi="Times New Roman" w:cs="Times New Roman"/>
+        </w:rPr>
+        <w:t>Description of Preparatory Work: Data is currently in wide format. For ease of analysis, data will be converted to long format in R. Data will be inspected and cleaned additionally if needed.</w:t>
+      </w:r>
+      <w:r>
+        <w:rPr>
+          <w:rFonts w:ascii="Times New Roman" w:hAnsi="Times New Roman" w:cs="Times New Roman"/>
+        </w:rPr>
+        <w:t xml:space="preserve"> At this point, data can be visualized and summarized easily.</w:t>
       </w:r>
     </w:p>
     <w:p>
       <w:pPr>
-        <w:rPr>
-          <w:rFonts w:ascii="Times New Roman" w:hAnsi="Times New Roman" w:cs="Times New Roman"/>
-        </w:rPr>
-      </w:pPr>
+        <w:spacing w:line="480" w:lineRule="auto"/>
+        <w:ind w:firstLine="720"/>
+        <w:rPr>
+          <w:rFonts w:ascii="Times New Roman" w:hAnsi="Times New Roman" w:cs="Times New Roman"/>
+        </w:rPr>
+      </w:pPr>
+      <w:r>
+        <w:rPr>
+          <w:rFonts w:ascii="Times New Roman" w:hAnsi="Times New Roman" w:cs="Times New Roman"/>
+        </w:rPr>
+        <w:t xml:space="preserve">Final Project Preview: Our primary research question is whether dwell times systematically differ between growth and decay sequences. </w:t>
+      </w:r>
+      <w:r>
+        <w:rPr>
+          <w:rFonts w:ascii="Times New Roman" w:hAnsi="Times New Roman" w:cs="Times New Roman"/>
+        </w:rPr>
+        <w:t>We will examine this question both within and across subjects. Additionally, we are possibly interested in several exploratory analyses. For example, do specific fractal images elicit longer dwell times?</w:t>
+      </w:r>
+      <w:r>
+        <w:rPr>
+          <w:rFonts w:ascii="Times New Roman" w:hAnsi="Times New Roman" w:cs="Times New Roman"/>
+        </w:rPr>
+        <w:t xml:space="preserve"> Do specific levels of complexity elicit longer dwell times?</w:t>
+      </w:r>
+      <w:r>
+        <w:rPr>
+          <w:rFonts w:ascii="Times New Roman" w:hAnsi="Times New Roman" w:cs="Times New Roman"/>
+        </w:rPr>
+        <w:t xml:space="preserve"> Is there a dwell time pattern when fractal iterations are presented randomly? </w:t>
+      </w:r>
+      <w:r>
+        <w:rPr>
+          <w:rFonts w:ascii="Times New Roman" w:hAnsi="Times New Roman" w:cs="Times New Roman"/>
+        </w:rPr>
+        <w:t>Does dwell time systematically decrease over time (if so, we may need to normalize dwell times to account for this)?</w:t>
+      </w:r>
     </w:p>
-    <w:p>
-      <w:pPr>
-        <w:rPr>
-          <w:rFonts w:ascii="Times New Roman" w:hAnsi="Times New Roman" w:cs="Times New Roman"/>
-        </w:rPr>
-      </w:pPr>
-      <w:r>
-        <w:rPr>
-          <w:rFonts w:ascii="Times New Roman" w:hAnsi="Times New Roman" w:cs="Times New Roman"/>
-        </w:rPr>
-        <w:t xml:space="preserve">Description of Raw Data: </w:t>
-      </w:r>
-      <w:r>
-        <w:rPr>
-          <w:rFonts w:ascii="Times New Roman" w:hAnsi="Times New Roman" w:cs="Times New Roman"/>
-        </w:rPr>
-        <w:t xml:space="preserve">Dwell times were recorded for every image in a slideshow.  The images are coded to represent growth and decay sequences, and position in the sequence.  I was interested in whether there were distinct patterns of dwell times for growth and decay sequences. </w:t>
-      </w:r>
-    </w:p>
-    <w:p>
-      <w:pPr>
-        <w:rPr>
-          <w:rFonts w:ascii="Times New Roman" w:hAnsi="Times New Roman" w:cs="Times New Roman"/>
-        </w:rPr>
-      </w:pPr>
-    </w:p>
-    <w:p>
-      <w:pPr>
-        <w:rPr>
-          <w:rFonts w:ascii="Times New Roman" w:hAnsi="Times New Roman" w:cs="Times New Roman"/>
-        </w:rPr>
-      </w:pPr>
-      <w:r>
-        <w:rPr>
-          <w:rFonts w:ascii="Times New Roman" w:hAnsi="Times New Roman" w:cs="Times New Roman"/>
-        </w:rPr>
-        <w:t>Potential Analysis Strategies</w:t>
-      </w:r>
-    </w:p>
-    <w:p>
-      <w:pPr>
-        <w:pStyle w:val="ListParagraph"/>
-        <w:numPr>
-          <w:ilvl w:val="0"/>
-          <w:numId w:val="1"/>
-        </w:numPr>
-        <w:rPr>
-          <w:rFonts w:ascii="Times New Roman" w:hAnsi="Times New Roman" w:cs="Times New Roman"/>
-        </w:rPr>
-      </w:pPr>
-      <w:r>
-        <w:rPr>
-          <w:rFonts w:ascii="Times New Roman" w:hAnsi="Times New Roman" w:cs="Times New Roman"/>
-        </w:rPr>
-        <w:t xml:space="preserve">Wrangle the data from program output csv files  </w:t>
-      </w:r>
-    </w:p>
-    <w:p>
-      <w:pPr>
-        <w:pStyle w:val="ListParagraph"/>
-        <w:numPr>
-          <w:ilvl w:val="0"/>
-          <w:numId w:val="1"/>
-        </w:numPr>
-        <w:rPr>
-          <w:rFonts w:ascii="Times New Roman" w:hAnsi="Times New Roman" w:cs="Times New Roman"/>
-        </w:rPr>
-      </w:pPr>
-      <w:r>
-        <w:rPr>
-          <w:rFonts w:ascii="Times New Roman" w:hAnsi="Times New Roman" w:cs="Times New Roman"/>
-        </w:rPr>
-        <w:t>Graph dwell time sequence for each subject.</w:t>
-      </w:r>
-    </w:p>
-    <w:p>
-      <w:pPr>
-        <w:pStyle w:val="ListParagraph"/>
-        <w:numPr>
-          <w:ilvl w:val="0"/>
-          <w:numId w:val="1"/>
-        </w:numPr>
-        <w:rPr>
-          <w:rFonts w:ascii="Times New Roman" w:hAnsi="Times New Roman" w:cs="Times New Roman"/>
-        </w:rPr>
-      </w:pPr>
-      <w:r>
-        <w:rPr>
-          <w:rFonts w:ascii="Times New Roman" w:hAnsi="Times New Roman" w:cs="Times New Roman"/>
-        </w:rPr>
-        <w:t>Compare growth vs decay dwell times for each subject.</w:t>
-      </w:r>
-    </w:p>
-    <w:p>
-      <w:pPr>
-        <w:pStyle w:val="ListParagraph"/>
-        <w:numPr>
-          <w:ilvl w:val="0"/>
-          <w:numId w:val="1"/>
-        </w:numPr>
-        <w:rPr>
-          <w:rFonts w:ascii="Times New Roman" w:hAnsi="Times New Roman" w:cs="Times New Roman"/>
-        </w:rPr>
-      </w:pPr>
-      <w:r>
-        <w:rPr>
-          <w:rFonts w:ascii="Times New Roman" w:hAnsi="Times New Roman" w:cs="Times New Roman"/>
-        </w:rPr>
-        <w:t>Compare growth vs decay dwell times across subjects.</w:t>
-      </w:r>
-    </w:p>
-    <w:p>
-      <w:pPr>
-        <w:pStyle w:val="ListParagraph"/>
-        <w:numPr>
-          <w:ilvl w:val="0"/>
-          <w:numId w:val="1"/>
-        </w:numPr>
-        <w:rPr>
-          <w:rFonts w:ascii="Times New Roman" w:hAnsi="Times New Roman" w:cs="Times New Roman"/>
-        </w:rPr>
-      </w:pPr>
-      <w:r>
-        <w:rPr>
-          <w:rFonts w:ascii="Times New Roman" w:hAnsi="Times New Roman" w:cs="Times New Roman"/>
-        </w:rPr>
-        <w:t>Determine the slides which elicited the longest and slowest dwell times.</w:t>
-      </w:r>
-    </w:p>
-    <w:p>
-      <w:pPr>
-        <w:pStyle w:val="ListParagraph"/>
-        <w:numPr>
-          <w:ilvl w:val="0"/>
-          <w:numId w:val="1"/>
-        </w:numPr>
-        <w:rPr>
-          <w:rFonts w:ascii="Times New Roman" w:hAnsi="Times New Roman" w:cs="Times New Roman"/>
-        </w:rPr>
-      </w:pPr>
-      <w:r>
-        <w:rPr>
-          <w:rFonts w:ascii="Times New Roman" w:hAnsi="Times New Roman" w:cs="Times New Roman"/>
-        </w:rPr>
-        <w:t>Normalize dwell times for natural decrease across time.</w:t>
-      </w:r>
-    </w:p>
-    <w:p>
-      <w:pPr>
-        <w:pStyle w:val="ListParagraph"/>
-        <w:numPr>
-          <w:ilvl w:val="0"/>
-          <w:numId w:val="1"/>
-        </w:numPr>
-        <w:rPr>
-          <w:rFonts w:ascii="Times New Roman" w:hAnsi="Times New Roman" w:cs="Times New Roman"/>
-        </w:rPr>
-      </w:pPr>
-      <w:r>
-        <w:rPr>
-          <w:rFonts w:ascii="Times New Roman" w:hAnsi="Times New Roman" w:cs="Times New Roman"/>
-        </w:rPr>
-        <w:t>Compare dwell times for each fractal type.</w:t>
-      </w:r>
-    </w:p>
-    <w:p>
-      <w:pPr>
-        <w:pStyle w:val="ListParagraph"/>
-        <w:numPr>
-          <w:ilvl w:val="0"/>
-          <w:numId w:val="1"/>
-        </w:numPr>
-        <w:rPr>
-          <w:rFonts w:ascii="Times New Roman" w:hAnsi="Times New Roman" w:cs="Times New Roman"/>
-        </w:rPr>
-      </w:pPr>
-      <w:r>
-        <w:rPr>
-          <w:rFonts w:ascii="Times New Roman" w:hAnsi="Times New Roman" w:cs="Times New Roman"/>
-        </w:rPr>
-        <w:t>Compare dwell times for ordered vs disordered sequences.</w:t>
-      </w:r>
-    </w:p>
-    <w:p>
-      <w:pPr>
-        <w:pStyle w:val="ListParagraph"/>
-        <w:numPr>
-          <w:ilvl w:val="0"/>
-          <w:numId w:val="1"/>
-        </w:numPr>
-        <w:rPr>
-          <w:rFonts w:ascii="Times New Roman" w:hAnsi="Times New Roman" w:cs="Times New Roman"/>
-        </w:rPr>
-      </w:pPr>
-      <w:r>
-        <w:rPr>
-          <w:rFonts w:ascii="Times New Roman" w:hAnsi="Times New Roman" w:cs="Times New Roman"/>
-        </w:rPr>
-        <w:t>Compare dwell times for each subject to individual and group means</w:t>
-      </w:r>
-    </w:p>
-    <w:p/>
     <w:sectPr>
       <w:headerReference w:type="first" r:id="rId7"/>
       <w:pgSz w:w="12240" w:h="15840"/>

</xml_diff>